<commit_message>
27/08, se añadió parte de formato silici
</commit_message>
<xml_diff>
--- a/archivos/templates/template_1.docx
+++ b/archivos/templates/template_1.docx
@@ -87,7 +87,7 @@
         </w:tcPr>
         <w:p>
           <w:pPr>
-            <w:pStyle w:val="Encabezado"/>
+            <w:pStyle w:val="Header"/>
             <w:jc w:val="center"/>
           </w:pPr>
           <w:r>
@@ -151,7 +151,7 @@
         </w:tcPr>
         <w:p>
           <w:pPr>
-            <w:pStyle w:val="Encabezado"/>
+            <w:pStyle w:val="Header"/>
             <w:jc w:val="center"/>
             <w:rPr>
               <w:rFonts w:ascii="Arial" w:hAnsi="Arial" w:cs="Arial"/>
@@ -161,7 +161,7 @@
         </w:p>
         <w:p>
           <w:pPr>
-            <w:pStyle w:val="Encabezado"/>
+            <w:pStyle w:val="Header"/>
             <w:jc w:val="center"/>
             <w:rPr>
               <w:rFonts w:ascii="Arial" w:hAnsi="Arial" w:cs="Arial"/>
@@ -185,7 +185,7 @@
         </w:tcPr>
         <w:p>
           <w:pPr>
-            <w:pStyle w:val="Encabezado"/>
+            <w:pStyle w:val="Header"/>
             <w:jc w:val="center"/>
             <w:rPr>
               <w:rFonts w:ascii="Arial" w:hAnsi="Arial" w:cs="Arial"/>
@@ -222,7 +222,7 @@
         </w:tcPr>
         <w:p>
           <w:pPr>
-            <w:pStyle w:val="Encabezado"/>
+            <w:pStyle w:val="Header"/>
           </w:pPr>
         </w:p>
       </w:tc>
@@ -234,7 +234,7 @@
         </w:tcPr>
         <w:p>
           <w:pPr>
-            <w:pStyle w:val="Encabezado"/>
+            <w:pStyle w:val="Header"/>
             <w:jc w:val="center"/>
             <w:rPr>
               <w:rFonts w:ascii="Calibri" w:hAnsi="Calibri" w:cs="Arial"/>
@@ -262,7 +262,7 @@
         </w:tcPr>
         <w:p>
           <w:pPr>
-            <w:pStyle w:val="Encabezado"/>
+            <w:pStyle w:val="Header"/>
             <w:jc w:val="center"/>
             <w:rPr>
               <w:rFonts w:ascii="Arial" w:hAnsi="Arial" w:cs="Arial"/>
@@ -285,7 +285,7 @@
         </w:tcPr>
         <w:p>
           <w:pPr>
-            <w:pStyle w:val="Encabezado"/>
+            <w:pStyle w:val="Header"/>
             <w:rPr>
               <w:lang w:val="es-CO"/>
             </w:rPr>
@@ -300,7 +300,7 @@
         </w:tcPr>
         <w:p>
           <w:pPr>
-            <w:pStyle w:val="Encabezado"/>
+            <w:pStyle w:val="Header"/>
             <w:rPr>
               <w:rFonts w:ascii="Arial" w:hAnsi="Arial" w:cs="Arial"/>
               <w:b/>
@@ -317,7 +317,7 @@
         </w:tcPr>
         <w:p>
           <w:pPr>
-            <w:pStyle w:val="Encabezado"/>
+            <w:pStyle w:val="Header"/>
             <w:jc w:val="center"/>
             <w:rPr>
               <w:rFonts w:ascii="Arial" w:hAnsi="Arial" w:cs="Arial"/>
@@ -345,7 +345,7 @@
         </w:tcPr>
         <w:p>
           <w:pPr>
-            <w:pStyle w:val="Encabezado"/>
+            <w:pStyle w:val="Header"/>
           </w:pPr>
         </w:p>
       </w:tc>
@@ -357,7 +357,7 @@
         </w:tcPr>
         <w:p>
           <w:pPr>
-            <w:pStyle w:val="Encabezado"/>
+            <w:pStyle w:val="Header"/>
             <w:rPr>
               <w:rFonts w:ascii="Arial" w:hAnsi="Arial" w:cs="Arial"/>
               <w:b/>
@@ -912,11 +912,11 @@
       <w:lang w:val="es-ES" w:eastAsia="es-CO"/>
     </w:rPr>
   </w:style>
-  <w:style w:type="paragraph" w:styleId="Ttulo1">
+  <w:style w:type="paragraph" w:styleId="Heading1">
     <w:name w:val="heading 1"/>
     <w:basedOn w:val="Normal"/>
     <w:next w:val="Normal"/>
-    <w:link w:val="Ttulo1Car"/>
+    <w:link w:val="Heading1Char"/>
     <w:uiPriority w:val="9"/>
     <w:qFormat/>
     <w:rsid w:val="009C0EA2"/>
@@ -931,13 +931,60 @@
       <w:u w:val="single"/>
     </w:rPr>
   </w:style>
-  <w:style w:type="character" w:default="1" w:styleId="Fuentedeprrafopredeter">
+  <w:style w:type="paragraph" w:styleId="Heading2">
+    <w:name w:val="heading 2"/>
+    <w:basedOn w:val="Normal"/>
+    <w:next w:val="Normal"/>
+    <w:link w:val="Heading2Char"/>
+    <w:uiPriority w:val="9"/>
+    <w:unhideWhenUsed/>
+    <w:qFormat/>
+    <w:rsid w:val="00E44D2F"/>
+    <w:pPr>
+      <w:keepNext/>
+      <w:keepLines/>
+      <w:spacing w:before="40"/>
+      <w:outlineLvl w:val="1"/>
+    </w:pPr>
+    <w:rPr>
+      <w:rFonts w:eastAsiaTheme="majorEastAsia" w:cstheme="majorBidi"/>
+      <w:b/>
+      <w:color w:val="000000" w:themeColor="text1"/>
+      <w:sz w:val="22"/>
+      <w:szCs w:val="26"/>
+      <w:u w:val="single"/>
+    </w:rPr>
+  </w:style>
+  <w:style w:type="paragraph" w:styleId="Heading3">
+    <w:name w:val="heading 3"/>
+    <w:basedOn w:val="Normal"/>
+    <w:next w:val="Normal"/>
+    <w:link w:val="Heading3Char"/>
+    <w:uiPriority w:val="9"/>
+    <w:unhideWhenUsed/>
+    <w:qFormat/>
+    <w:rsid w:val="00D063E8"/>
+    <w:pPr>
+      <w:keepNext/>
+      <w:keepLines/>
+      <w:spacing w:before="40"/>
+      <w:outlineLvl w:val="2"/>
+    </w:pPr>
+    <w:rPr>
+      <w:rFonts w:eastAsiaTheme="majorEastAsia" w:cstheme="majorBidi"/>
+      <w:b/>
+      <w:i/>
+      <w:sz w:val="18"/>
+      <w:szCs w:val="24"/>
+    </w:rPr>
+  </w:style>
+  <w:style w:type="character" w:default="1" w:styleId="DefaultParagraphFont">
     <w:name w:val="Default Paragraph Font"/>
     <w:uiPriority w:val="1"/>
     <w:semiHidden/>
     <w:unhideWhenUsed/>
   </w:style>
-  <w:style w:type="table" w:default="1" w:styleId="Tablanormal">
+  <w:style w:type="table" w:default="1" w:styleId="TableNormal">
     <w:name w:val="Normal Table"/>
     <w:uiPriority w:val="99"/>
     <w:semiHidden/>
@@ -952,16 +999,16 @@
       </w:tblCellMar>
     </w:tblPr>
   </w:style>
-  <w:style w:type="numbering" w:default="1" w:styleId="Sinlista">
+  <w:style w:type="numbering" w:default="1" w:styleId="NoList">
     <w:name w:val="No List"/>
     <w:uiPriority w:val="99"/>
     <w:semiHidden/>
     <w:unhideWhenUsed/>
   </w:style>
-  <w:style w:type="paragraph" w:styleId="Encabezado">
+  <w:style w:type="paragraph" w:styleId="Header">
     <w:name w:val="header"/>
     <w:basedOn w:val="Normal"/>
-    <w:link w:val="EncabezadoCar"/>
+    <w:link w:val="HeaderChar"/>
     <w:uiPriority w:val="99"/>
     <w:unhideWhenUsed/>
     <w:rsid w:val="00B421C1"/>
@@ -978,17 +1025,17 @@
       <w:lang w:val="en-US" w:eastAsia="ja-JP"/>
     </w:rPr>
   </w:style>
-  <w:style w:type="character" w:customStyle="1" w:styleId="EncabezadoCar">
-    <w:name w:val="Encabezado Car"/>
-    <w:basedOn w:val="Fuentedeprrafopredeter"/>
-    <w:link w:val="Encabezado"/>
+  <w:style w:type="character" w:customStyle="1" w:styleId="HeaderChar">
+    <w:name w:val="Header Char"/>
+    <w:basedOn w:val="DefaultParagraphFont"/>
+    <w:link w:val="Header"/>
     <w:uiPriority w:val="99"/>
     <w:rsid w:val="00B421C1"/>
   </w:style>
-  <w:style w:type="paragraph" w:styleId="Piedepgina">
+  <w:style w:type="paragraph" w:styleId="Footer">
     <w:name w:val="footer"/>
     <w:basedOn w:val="Normal"/>
-    <w:link w:val="PiedepginaCar"/>
+    <w:link w:val="FooterChar"/>
     <w:uiPriority w:val="99"/>
     <w:unhideWhenUsed/>
     <w:rsid w:val="00B421C1"/>
@@ -1005,17 +1052,17 @@
       <w:lang w:val="en-US" w:eastAsia="ja-JP"/>
     </w:rPr>
   </w:style>
-  <w:style w:type="character" w:customStyle="1" w:styleId="PiedepginaCar">
-    <w:name w:val="Pie de página Car"/>
-    <w:basedOn w:val="Fuentedeprrafopredeter"/>
-    <w:link w:val="Piedepgina"/>
+  <w:style w:type="character" w:customStyle="1" w:styleId="FooterChar">
+    <w:name w:val="Footer Char"/>
+    <w:basedOn w:val="DefaultParagraphFont"/>
+    <w:link w:val="Footer"/>
     <w:uiPriority w:val="99"/>
     <w:rsid w:val="00B421C1"/>
   </w:style>
-  <w:style w:type="character" w:customStyle="1" w:styleId="Ttulo1Car">
-    <w:name w:val="Título 1 Car"/>
-    <w:basedOn w:val="Fuentedeprrafopredeter"/>
-    <w:link w:val="Ttulo1"/>
+  <w:style w:type="character" w:customStyle="1" w:styleId="Heading1Char">
+    <w:name w:val="Heading 1 Char"/>
+    <w:basedOn w:val="DefaultParagraphFont"/>
+    <w:link w:val="Heading1"/>
     <w:uiPriority w:val="9"/>
     <w:rsid w:val="009C0EA2"/>
     <w:rPr>
@@ -1024,6 +1071,36 @@
       <w:sz w:val="24"/>
       <w:szCs w:val="24"/>
       <w:u w:val="single"/>
+      <w:lang w:val="es-ES" w:eastAsia="es-CO"/>
+    </w:rPr>
+  </w:style>
+  <w:style w:type="character" w:customStyle="1" w:styleId="Heading2Char">
+    <w:name w:val="Heading 2 Char"/>
+    <w:basedOn w:val="DefaultParagraphFont"/>
+    <w:link w:val="Heading2"/>
+    <w:uiPriority w:val="9"/>
+    <w:rsid w:val="00E44D2F"/>
+    <w:rPr>
+      <w:rFonts w:ascii="Arial" w:eastAsiaTheme="majorEastAsia" w:hAnsi="Arial" w:cstheme="majorBidi"/>
+      <w:b/>
+      <w:color w:val="000000" w:themeColor="text1"/>
+      <w:szCs w:val="26"/>
+      <w:u w:val="single"/>
+      <w:lang w:val="es-ES" w:eastAsia="es-CO"/>
+    </w:rPr>
+  </w:style>
+  <w:style w:type="character" w:customStyle="1" w:styleId="Heading3Char">
+    <w:name w:val="Heading 3 Char"/>
+    <w:basedOn w:val="DefaultParagraphFont"/>
+    <w:link w:val="Heading3"/>
+    <w:uiPriority w:val="9"/>
+    <w:rsid w:val="00D063E8"/>
+    <w:rPr>
+      <w:rFonts w:ascii="Arial" w:eastAsiaTheme="majorEastAsia" w:hAnsi="Arial" w:cstheme="majorBidi"/>
+      <w:b/>
+      <w:i/>
+      <w:sz w:val="18"/>
+      <w:szCs w:val="24"/>
       <w:lang w:val="es-ES" w:eastAsia="es-CO"/>
     </w:rPr>
   </w:style>

</xml_diff>